<commit_message>
Generate xslt file for MyMovies document, create objects for xml serialization
</commit_message>
<xml_diff>
--- a/XSLT.WordDocument.Generator/XSLT.WordDocument.Generator/Generated/MyMovies.docx
+++ b/XSLT.WordDocument.Generator/XSLT.WordDocument.Generator/Generated/MyMovies.docx
@@ -7,7 +7,7 @@
         <w:pStyle w:val="Heading1"/>
       </w:pPr>
       <w:r>
-        <w:t>My Movies</w:t>
+        <w:t>Movies</w:t>
       </w:r>
     </w:p>
     <w:p xmlns:w14="http://schemas.microsoft.com/office/word/2010/wordml">
@@ -23,7 +23,7 @@
         <w:pStyle w:val="ListParagraph"/>
         <w:numPr>
           <w:ilvl w:val="0"/>
-          <w:numId w:val="1"/>
+          <w:numId w:val="2"/>
         </w:numPr>
       </w:pPr>
       <w:r>
@@ -33,8 +33,7 @@
         <w:t>Avengers End Game</w:t>
       </w:r>
       <w:r>
-        <w:t xml:space="preserve"> (2019)
-                            </w:t>
+        <w:t xml:space="preserve"> (2019)</w:t>
       </w:r>
     </w:p>
     <w:p xmlns:w14="http://schemas.microsoft.com/office/word/2010/wordml">
@@ -50,7 +49,7 @@
         <w:pStyle w:val="ListParagraph"/>
         <w:numPr>
           <w:ilvl w:val="0"/>
-          <w:numId w:val="1"/>
+          <w:numId w:val="2"/>
         </w:numPr>
       </w:pPr>
       <w:r>
@@ -60,8 +59,7 @@
         <w:t>The Greatest Showman</w:t>
       </w:r>
       <w:r>
-        <w:t xml:space="preserve"> (2017)
-                            </w:t>
+        <w:t xml:space="preserve"> (2017)</w:t>
       </w:r>
     </w:p>
     <w:p xmlns:w14="http://schemas.microsoft.com/office/word/2010/wordml">
@@ -69,7 +67,7 @@
         <w:pStyle w:val="ListParagraph"/>
         <w:numPr>
           <w:ilvl w:val="0"/>
-          <w:numId w:val="1"/>
+          <w:numId w:val="2"/>
         </w:numPr>
       </w:pPr>
       <w:r>
@@ -79,8 +77,7 @@
         <w:t>The Pursuit of Happyness</w:t>
       </w:r>
       <w:r>
-        <w:t xml:space="preserve"> (2006)
-                            </w:t>
+        <w:t xml:space="preserve"> (2006)</w:t>
       </w:r>
     </w:p>
     <w:p xmlns:w14="http://schemas.microsoft.com/office/word/2010/wordml">
@@ -96,7 +93,7 @@
         <w:pStyle w:val="ListParagraph"/>
         <w:numPr>
           <w:ilvl w:val="0"/>
-          <w:numId w:val="1"/>
+          <w:numId w:val="2"/>
         </w:numPr>
       </w:pPr>
       <w:r>
@@ -106,8 +103,7 @@
         <w:t>Anchorman: The Legend of Ron Burgundy</w:t>
       </w:r>
       <w:r>
-        <w:t xml:space="preserve"> (2004)
-                            </w:t>
+        <w:t xml:space="preserve"> (2004)</w:t>
       </w:r>
     </w:p>
     <w:sectPr>

</xml_diff>

<commit_message>
Update XSLT generation code to be more reusable
</commit_message>
<xml_diff>
--- a/XSLT.WordDocument.Generator/XSLT.WordDocument.Generator/Generated/MyMovies.docx
+++ b/XSLT.WordDocument.Generator/XSLT.WordDocument.Generator/Generated/MyMovies.docx
@@ -33,7 +33,7 @@
         <w:t>Avengers End Game</w:t>
       </w:r>
       <w:r>
-        <w:t xml:space="preserve"> (2019)</w:t>
+        <w:t xml:space="preserve"> (2019) </w:t>
       </w:r>
     </w:p>
     <w:p xmlns:w14="http://schemas.microsoft.com/office/word/2010/wordml">
@@ -59,7 +59,7 @@
         <w:t>The Greatest Showman</w:t>
       </w:r>
       <w:r>
-        <w:t xml:space="preserve"> (2017)</w:t>
+        <w:t xml:space="preserve"> (2017) </w:t>
       </w:r>
     </w:p>
     <w:p xmlns:w14="http://schemas.microsoft.com/office/word/2010/wordml">
@@ -77,7 +77,7 @@
         <w:t>The Pursuit of Happyness</w:t>
       </w:r>
       <w:r>
-        <w:t xml:space="preserve"> (2006)</w:t>
+        <w:t xml:space="preserve"> (2006) </w:t>
       </w:r>
     </w:p>
     <w:p xmlns:w14="http://schemas.microsoft.com/office/word/2010/wordml">
@@ -103,7 +103,7 @@
         <w:t>Anchorman: The Legend of Ron Burgundy</w:t>
       </w:r>
       <w:r>
-        <w:t xml:space="preserve"> (2004)</w:t>
+        <w:t xml:space="preserve"> (2004) </w:t>
       </w:r>
     </w:p>
     <w:sectPr>

</xml_diff>